<commit_message>
Minor change to theme_nafo (previous theme was preventing legend titles) and SCS template
</commit_message>
<xml_diff>
--- a/inst/docx/SCS_template.docx
+++ b/inst/docx/SCS_template.docx
@@ -2540,7 +2540,7 @@
     <w:next w:val="BodyText"/>
     <w:unhideWhenUsed/>
     <w:qFormat/>
-    <w:rsid w:val="00A732BF"/>
+    <w:rsid w:val="00FB604B"/>
     <w:pPr>
       <w:pBdr>
         <w:top w:val="single" w:sz="4" w:space="1" w:color="auto"/>
@@ -2552,7 +2552,6 @@
       <w:tabs>
         <w:tab w:val="left" w:pos="360"/>
       </w:tabs>
-      <w:spacing w:after="0"/>
     </w:pPr>
     <w:rPr>
       <w:rFonts w:ascii="Times New Roman" w:eastAsia="Times New Roman" w:hAnsi="Times New Roman" w:cs="Times New Roman"/>
@@ -4091,21 +4090,6 @@
 </file>
 
 <file path=customXml/item1.xml><?xml version="1.0" encoding="utf-8"?>
-<?mso-contentType ?>
-<FormTemplates xmlns="http://schemas.microsoft.com/sharepoint/v3/contenttype/forms">
-  <Display>DocumentLibraryForm</Display>
-  <Edit>DocumentLibraryForm</Edit>
-  <New>DocumentLibraryForm</New>
-</FormTemplates>
-</file>
-
-<file path=customXml/item2.xml><?xml version="1.0" encoding="utf-8"?>
-<p:properties xmlns:p="http://schemas.microsoft.com/office/2006/metadata/properties" xmlns:xsi="http://www.w3.org/2001/XMLSchema-instance" xmlns:pc="http://schemas.microsoft.com/office/infopath/2007/PartnerControls">
-  <documentManagement/>
-</p:properties>
-</file>
-
-<file path=customXml/item3.xml><?xml version="1.0" encoding="utf-8"?>
 <ct:contentTypeSchema xmlns:ct="http://schemas.microsoft.com/office/2006/metadata/contentType" xmlns:ma="http://schemas.microsoft.com/office/2006/metadata/properties/metaAttributes" ct:_="" ma:_="" ma:contentTypeName="Document" ma:contentTypeID="0x010100ED9A16F791DC374EA2217F12A2846025" ma:contentTypeVersion="0" ma:contentTypeDescription="Create a new document." ma:contentTypeScope="" ma:versionID="25bc423b55e42faa576624b3b1cb062c">
   <xsd:schema xmlns:xsd="http://www.w3.org/2001/XMLSchema" xmlns:xs="http://www.w3.org/2001/XMLSchema" xmlns:p="http://schemas.microsoft.com/office/2006/metadata/properties" targetNamespace="http://schemas.microsoft.com/office/2006/metadata/properties" ma:root="true" ma:fieldsID="1b05d82d297216baf5b26c55225140df">
     <xsd:element name="properties">
@@ -4219,28 +4203,26 @@
 </ct:contentTypeSchema>
 </file>
 
+<file path=customXml/item2.xml><?xml version="1.0" encoding="utf-8"?>
+<p:properties xmlns:p="http://schemas.microsoft.com/office/2006/metadata/properties" xmlns:xsi="http://www.w3.org/2001/XMLSchema-instance" xmlns:pc="http://schemas.microsoft.com/office/infopath/2007/PartnerControls">
+  <documentManagement/>
+</p:properties>
+</file>
+
+<file path=customXml/item3.xml><?xml version="1.0" encoding="utf-8"?>
+<?mso-contentType ?>
+<FormTemplates xmlns="http://schemas.microsoft.com/sharepoint/v3/contenttype/forms">
+  <Display>DocumentLibraryForm</Display>
+  <Edit>DocumentLibraryForm</Edit>
+  <New>DocumentLibraryForm</New>
+</FormTemplates>
+</file>
+
 <file path=customXml/item4.xml><?xml version="1.0" encoding="utf-8"?>
 <b:Sources xmlns:b="http://schemas.openxmlformats.org/officeDocument/2006/bibliography" xmlns="http://schemas.openxmlformats.org/officeDocument/2006/bibliography" SelectedStyle="\APA.XSL" StyleName="APA"/>
 </file>
 
 <file path=customXml/itemProps1.xml><?xml version="1.0" encoding="utf-8"?>
-<ds:datastoreItem xmlns:ds="http://schemas.openxmlformats.org/officeDocument/2006/customXml" ds:itemID="{B5A7F47C-113C-4958-9344-3CBF6A040031}">
-  <ds:schemaRefs>
-    <ds:schemaRef ds:uri="http://schemas.microsoft.com/sharepoint/v3/contenttype/forms"/>
-  </ds:schemaRefs>
-</ds:datastoreItem>
-</file>
-
-<file path=customXml/itemProps2.xml><?xml version="1.0" encoding="utf-8"?>
-<ds:datastoreItem xmlns:ds="http://schemas.openxmlformats.org/officeDocument/2006/customXml" ds:itemID="{E624024D-AE9B-4FEC-AB9F-C35E1B418B0F}">
-  <ds:schemaRefs>
-    <ds:schemaRef ds:uri="http://schemas.microsoft.com/office/2006/metadata/properties"/>
-    <ds:schemaRef ds:uri="http://schemas.microsoft.com/office/infopath/2007/PartnerControls"/>
-  </ds:schemaRefs>
-</ds:datastoreItem>
-</file>
-
-<file path=customXml/itemProps3.xml><?xml version="1.0" encoding="utf-8"?>
 <ds:datastoreItem xmlns:ds="http://schemas.openxmlformats.org/officeDocument/2006/customXml" ds:itemID="{040F9DD3-E7FC-47F2-B049-73F58A290C19}">
   <ds:schemaRefs>
     <ds:schemaRef ds:uri="http://schemas.microsoft.com/office/2006/metadata/contentType"/>
@@ -4256,8 +4238,25 @@
 </ds:datastoreItem>
 </file>
 
+<file path=customXml/itemProps2.xml><?xml version="1.0" encoding="utf-8"?>
+<ds:datastoreItem xmlns:ds="http://schemas.openxmlformats.org/officeDocument/2006/customXml" ds:itemID="{E624024D-AE9B-4FEC-AB9F-C35E1B418B0F}">
+  <ds:schemaRefs>
+    <ds:schemaRef ds:uri="http://schemas.microsoft.com/office/2006/metadata/properties"/>
+    <ds:schemaRef ds:uri="http://schemas.microsoft.com/office/infopath/2007/PartnerControls"/>
+  </ds:schemaRefs>
+</ds:datastoreItem>
+</file>
+
+<file path=customXml/itemProps3.xml><?xml version="1.0" encoding="utf-8"?>
+<ds:datastoreItem xmlns:ds="http://schemas.openxmlformats.org/officeDocument/2006/customXml" ds:itemID="{B5A7F47C-113C-4958-9344-3CBF6A040031}">
+  <ds:schemaRefs>
+    <ds:schemaRef ds:uri="http://schemas.microsoft.com/sharepoint/v3/contenttype/forms"/>
+  </ds:schemaRefs>
+</ds:datastoreItem>
+</file>
+
 <file path=customXml/itemProps4.xml><?xml version="1.0" encoding="utf-8"?>
-<ds:datastoreItem xmlns:ds="http://schemas.openxmlformats.org/officeDocument/2006/customXml" ds:itemID="{A092FDB4-F552-4434-AD95-02C2D3EC01D8}">
+<ds:datastoreItem xmlns:ds="http://schemas.openxmlformats.org/officeDocument/2006/customXml" ds:itemID="{D5ADFD16-2C06-4D0F-8EC9-2B64A08D41F5}">
   <ds:schemaRefs>
     <ds:schemaRef ds:uri="http://schemas.openxmlformats.org/officeDocument/2006/bibliography"/>
   </ds:schemaRefs>

</xml_diff>

<commit_message>
Minor tweak to SCS template
</commit_message>
<xml_diff>
--- a/inst/docx/SCS_template.docx
+++ b/inst/docx/SCS_template.docx
@@ -2604,10 +2604,10 @@
     <w:name w:val="Table Caption"/>
     <w:basedOn w:val="Caption"/>
     <w:qFormat/>
-    <w:rsid w:val="00C23D99"/>
+    <w:rsid w:val="004C2A25"/>
     <w:pPr>
       <w:keepNext/>
-      <w:spacing w:before="480" w:after="0"/>
+      <w:spacing w:before="480" w:after="120"/>
     </w:pPr>
     <w:rPr>
       <w:b w:val="0"/>
@@ -4090,6 +4090,21 @@
 </file>
 
 <file path=customXml/item1.xml><?xml version="1.0" encoding="utf-8"?>
+<?mso-contentType ?>
+<FormTemplates xmlns="http://schemas.microsoft.com/sharepoint/v3/contenttype/forms">
+  <Display>DocumentLibraryForm</Display>
+  <Edit>DocumentLibraryForm</Edit>
+  <New>DocumentLibraryForm</New>
+</FormTemplates>
+</file>
+
+<file path=customXml/item2.xml><?xml version="1.0" encoding="utf-8"?>
+<p:properties xmlns:p="http://schemas.microsoft.com/office/2006/metadata/properties" xmlns:xsi="http://www.w3.org/2001/XMLSchema-instance" xmlns:pc="http://schemas.microsoft.com/office/infopath/2007/PartnerControls">
+  <documentManagement/>
+</p:properties>
+</file>
+
+<file path=customXml/item3.xml><?xml version="1.0" encoding="utf-8"?>
 <ct:contentTypeSchema xmlns:ct="http://schemas.microsoft.com/office/2006/metadata/contentType" xmlns:ma="http://schemas.microsoft.com/office/2006/metadata/properties/metaAttributes" ct:_="" ma:_="" ma:contentTypeName="Document" ma:contentTypeID="0x010100ED9A16F791DC374EA2217F12A2846025" ma:contentTypeVersion="0" ma:contentTypeDescription="Create a new document." ma:contentTypeScope="" ma:versionID="25bc423b55e42faa576624b3b1cb062c">
   <xsd:schema xmlns:xsd="http://www.w3.org/2001/XMLSchema" xmlns:xs="http://www.w3.org/2001/XMLSchema" xmlns:p="http://schemas.microsoft.com/office/2006/metadata/properties" targetNamespace="http://schemas.microsoft.com/office/2006/metadata/properties" ma:root="true" ma:fieldsID="1b05d82d297216baf5b26c55225140df">
     <xsd:element name="properties">
@@ -4203,26 +4218,28 @@
 </ct:contentTypeSchema>
 </file>
 
-<file path=customXml/item2.xml><?xml version="1.0" encoding="utf-8"?>
-<p:properties xmlns:p="http://schemas.microsoft.com/office/2006/metadata/properties" xmlns:xsi="http://www.w3.org/2001/XMLSchema-instance" xmlns:pc="http://schemas.microsoft.com/office/infopath/2007/PartnerControls">
-  <documentManagement/>
-</p:properties>
-</file>
-
-<file path=customXml/item3.xml><?xml version="1.0" encoding="utf-8"?>
-<?mso-contentType ?>
-<FormTemplates xmlns="http://schemas.microsoft.com/sharepoint/v3/contenttype/forms">
-  <Display>DocumentLibraryForm</Display>
-  <Edit>DocumentLibraryForm</Edit>
-  <New>DocumentLibraryForm</New>
-</FormTemplates>
-</file>
-
 <file path=customXml/item4.xml><?xml version="1.0" encoding="utf-8"?>
 <b:Sources xmlns:b="http://schemas.openxmlformats.org/officeDocument/2006/bibliography" xmlns="http://schemas.openxmlformats.org/officeDocument/2006/bibliography" SelectedStyle="\APA.XSL" StyleName="APA"/>
 </file>
 
 <file path=customXml/itemProps1.xml><?xml version="1.0" encoding="utf-8"?>
+<ds:datastoreItem xmlns:ds="http://schemas.openxmlformats.org/officeDocument/2006/customXml" ds:itemID="{B5A7F47C-113C-4958-9344-3CBF6A040031}">
+  <ds:schemaRefs>
+    <ds:schemaRef ds:uri="http://schemas.microsoft.com/sharepoint/v3/contenttype/forms"/>
+  </ds:schemaRefs>
+</ds:datastoreItem>
+</file>
+
+<file path=customXml/itemProps2.xml><?xml version="1.0" encoding="utf-8"?>
+<ds:datastoreItem xmlns:ds="http://schemas.openxmlformats.org/officeDocument/2006/customXml" ds:itemID="{E624024D-AE9B-4FEC-AB9F-C35E1B418B0F}">
+  <ds:schemaRefs>
+    <ds:schemaRef ds:uri="http://schemas.microsoft.com/office/2006/metadata/properties"/>
+    <ds:schemaRef ds:uri="http://schemas.microsoft.com/office/infopath/2007/PartnerControls"/>
+  </ds:schemaRefs>
+</ds:datastoreItem>
+</file>
+
+<file path=customXml/itemProps3.xml><?xml version="1.0" encoding="utf-8"?>
 <ds:datastoreItem xmlns:ds="http://schemas.openxmlformats.org/officeDocument/2006/customXml" ds:itemID="{040F9DD3-E7FC-47F2-B049-73F58A290C19}">
   <ds:schemaRefs>
     <ds:schemaRef ds:uri="http://schemas.microsoft.com/office/2006/metadata/contentType"/>
@@ -4238,25 +4255,8 @@
 </ds:datastoreItem>
 </file>
 
-<file path=customXml/itemProps2.xml><?xml version="1.0" encoding="utf-8"?>
-<ds:datastoreItem xmlns:ds="http://schemas.openxmlformats.org/officeDocument/2006/customXml" ds:itemID="{E624024D-AE9B-4FEC-AB9F-C35E1B418B0F}">
-  <ds:schemaRefs>
-    <ds:schemaRef ds:uri="http://schemas.microsoft.com/office/2006/metadata/properties"/>
-    <ds:schemaRef ds:uri="http://schemas.microsoft.com/office/infopath/2007/PartnerControls"/>
-  </ds:schemaRefs>
-</ds:datastoreItem>
-</file>
-
-<file path=customXml/itemProps3.xml><?xml version="1.0" encoding="utf-8"?>
-<ds:datastoreItem xmlns:ds="http://schemas.openxmlformats.org/officeDocument/2006/customXml" ds:itemID="{B5A7F47C-113C-4958-9344-3CBF6A040031}">
-  <ds:schemaRefs>
-    <ds:schemaRef ds:uri="http://schemas.microsoft.com/sharepoint/v3/contenttype/forms"/>
-  </ds:schemaRefs>
-</ds:datastoreItem>
-</file>
-
 <file path=customXml/itemProps4.xml><?xml version="1.0" encoding="utf-8"?>
-<ds:datastoreItem xmlns:ds="http://schemas.openxmlformats.org/officeDocument/2006/customXml" ds:itemID="{D5ADFD16-2C06-4D0F-8EC9-2B64A08D41F5}">
+<ds:datastoreItem xmlns:ds="http://schemas.openxmlformats.org/officeDocument/2006/customXml" ds:itemID="{473E2523-E109-46BD-A34F-2EF99446F058}">
   <ds:schemaRefs>
     <ds:schemaRef ds:uri="http://schemas.openxmlformats.org/officeDocument/2006/bibliography"/>
   </ds:schemaRefs>

</xml_diff>